<commit_message>
Test: incidents edit, rewrite, status changes
</commit_message>
<xml_diff>
--- a/MrBuggy_My_Summary.docx
+++ b/MrBuggy_My_Summary.docx
@@ -15792,8 +15792,6 @@
         </w:rPr>
         <w:t xml:space="preserve">, ale wprowadza nieścisłość w specyfikacji. </w:t>
       </w:r>
-      <w:bookmarkStart w:id="0" w:name="_GoBack"/>
-      <w:bookmarkEnd w:id="0"/>
     </w:p>
     <w:tbl>
       <w:tblPr>
@@ -15963,29 +15961,285 @@
         </w:rPr>
         <w:t>11.2. Edycja incydentu</w:t>
       </w:r>
-      <w:r>
-        <w:rPr>
-          <w:b/>
+    </w:p>
+    <w:p>
+      <w:pPr>
+        <w:rPr>
+          <w:color w:val="FF0000"/>
           <w:sz w:val="24"/>
           <w:szCs w:val="24"/>
           <w:lang w:val="pl-PL"/>
         </w:rPr>
-        <w:t xml:space="preserve"> </w:t>
-      </w:r>
-      <w:r>
-        <w:rPr>
-          <w:b/>
+      </w:pPr>
+      <w:r>
+        <w:rPr>
           <w:color w:val="FF0000"/>
           <w:sz w:val="24"/>
           <w:szCs w:val="24"/>
           <w:lang w:val="pl-PL"/>
         </w:rPr>
-        <w:t>– zacząć następne testowanie od tego punktu</w:t>
-      </w:r>
-    </w:p>
-    <w:p>
-      <w:pPr>
-        <w:rPr>
+        <w:t xml:space="preserve">Jeśli wybierze się wszystkie incydenty, to nie pokazują się te: „nie przypisane do mnie” w sortowaniu. </w:t>
+      </w:r>
+    </w:p>
+    <w:p>
+      <w:pPr>
+        <w:jc w:val="both"/>
+        <w:rPr>
+          <w:rFonts w:ascii="Calibri" w:hAnsi="Calibri" w:cs="Calibri"/>
+          <w:color w:val="000000"/>
+          <w:lang w:val="pl-PL"/>
+        </w:rPr>
+      </w:pPr>
+      <w:r>
+        <w:rPr>
+          <w:rFonts w:ascii="Calibri" w:hAnsi="Calibri" w:cs="Calibri"/>
+          <w:color w:val="0070C0"/>
+          <w:lang w:val="pl-PL"/>
+        </w:rPr>
+        <w:t>Na liście incydentów widoczny jest przycisk „Edytuj zaznaczony incydent”, który umożliwia otwarcie</w:t>
+      </w:r>
+      <w:r>
+        <w:rPr>
+          <w:rFonts w:ascii="Calibri" w:hAnsi="Calibri" w:cs="Calibri"/>
+          <w:color w:val="0070C0"/>
+          <w:lang w:val="pl-PL"/>
+        </w:rPr>
+        <w:br/>
+        <w:t xml:space="preserve">formatki edycji danego incydentu. Użytkownik zostaje wtedy przeniesiony na formatkę, gdzie możliwa jest zmiana danych, które zostały wcześniej wprowadzone do poszczególnych pól. </w:t>
+      </w:r>
+      <w:r>
+        <w:rPr>
+          <w:rFonts w:ascii="Calibri" w:hAnsi="Calibri" w:cs="Calibri"/>
+          <w:color w:val="FF0000"/>
+          <w:lang w:val="pl-PL"/>
+        </w:rPr>
+        <w:t>– Nie można wprowadzić wersji, środowiska ani komponentu.</w:t>
+      </w:r>
+      <w:r>
+        <w:rPr>
+          <w:rFonts w:ascii="Calibri" w:hAnsi="Calibri" w:cs="Calibri"/>
+          <w:color w:val="FF0000"/>
+          <w:lang w:val="pl-PL"/>
+        </w:rPr>
+        <w:t xml:space="preserve"> M</w:t>
+      </w:r>
+      <w:r>
+        <w:rPr>
+          <w:rFonts w:ascii="Calibri" w:hAnsi="Calibri" w:cs="Calibri"/>
+          <w:color w:val="FF0000"/>
+          <w:lang w:val="pl-PL"/>
+        </w:rPr>
+        <w:t>ożna edytować te dane, czyli zmienić środowisko, wersję lub komponent, ale nie można dodać tych danych jeśli żadne środowisko, wersja ani komponent nie były wprowad</w:t>
+      </w:r>
+      <w:r>
+        <w:rPr>
+          <w:rFonts w:ascii="Calibri" w:hAnsi="Calibri" w:cs="Calibri"/>
+          <w:color w:val="FF0000"/>
+          <w:lang w:val="pl-PL"/>
+        </w:rPr>
+        <w:t>zone wcześniej</w:t>
+      </w:r>
+      <w:r>
+        <w:rPr>
+          <w:rFonts w:ascii="Calibri" w:hAnsi="Calibri" w:cs="Calibri"/>
+          <w:color w:val="FF0000"/>
+          <w:lang w:val="pl-PL"/>
+        </w:rPr>
+        <w:t>.</w:t>
+      </w:r>
+    </w:p>
+    <w:p>
+      <w:pPr>
+        <w:jc w:val="both"/>
+        <w:rPr>
+          <w:rFonts w:ascii="Calibri" w:hAnsi="Calibri" w:cs="Calibri"/>
+          <w:color w:val="FF0000"/>
+          <w:lang w:val="pl-PL"/>
+        </w:rPr>
+      </w:pPr>
+      <w:r>
+        <w:rPr>
+          <w:rFonts w:ascii="Calibri" w:hAnsi="Calibri" w:cs="Calibri"/>
+          <w:color w:val="0070C0"/>
+          <w:lang w:val="pl-PL"/>
+        </w:rPr>
+        <w:t>Każdy użytkownik aplikacji mający dostęp do danego projektu może edytować incydenty.</w:t>
+      </w:r>
+      <w:r>
+        <w:rPr>
+          <w:rFonts w:ascii="Calibri" w:hAnsi="Calibri" w:cs="Calibri"/>
+          <w:color w:val="000000"/>
+          <w:lang w:val="pl-PL"/>
+        </w:rPr>
+        <w:t xml:space="preserve"> </w:t>
+      </w:r>
+      <w:r>
+        <w:rPr>
+          <w:rFonts w:ascii="Calibri" w:hAnsi="Calibri" w:cs="Calibri"/>
+          <w:b/>
+          <w:color w:val="FF0000"/>
+          <w:lang w:val="pl-PL"/>
+        </w:rPr>
+        <w:t xml:space="preserve">– </w:t>
+      </w:r>
+      <w:r>
+        <w:rPr>
+          <w:rFonts w:ascii="Calibri" w:hAnsi="Calibri" w:cs="Calibri"/>
+          <w:b/>
+          <w:color w:val="FF0000"/>
+          <w:lang w:val="pl-PL"/>
+        </w:rPr>
+        <w:t>Edytować incydenty może również użytkownik, który nie jest przypisany do danego projektu. Mogę edytować dane będąc zalogowanym jako administrator 1 w imieniu administratora 2. Jest to poważny błąd.</w:t>
+      </w:r>
+      <w:r>
+        <w:rPr>
+          <w:rFonts w:ascii="Calibri" w:hAnsi="Calibri" w:cs="Calibri"/>
+          <w:b/>
+          <w:color w:val="FF0000"/>
+          <w:lang w:val="pl-PL"/>
+        </w:rPr>
+        <w:t xml:space="preserve"> Każdy użytkownik może edytować incydenty nawet, gdy nie ma dostępu do danego projektu. Co więcej edytuje je w imieniu menadżera danego projektu a nie w swoim własnym.</w:t>
+      </w:r>
+    </w:p>
+    <w:p>
+      <w:pPr>
+        <w:jc w:val="both"/>
+        <w:rPr>
+          <w:rFonts w:ascii="Calibri" w:hAnsi="Calibri" w:cs="Calibri"/>
+          <w:color w:val="00B050"/>
+          <w:lang w:val="pl-PL"/>
+        </w:rPr>
+      </w:pPr>
+      <w:r>
+        <w:rPr>
+          <w:rFonts w:ascii="Calibri" w:hAnsi="Calibri" w:cs="Calibri"/>
+          <w:color w:val="0070C0"/>
+          <w:lang w:val="pl-PL"/>
+        </w:rPr>
+        <w:t>Informacja o tym, że incydent został edytowany zostaje zapisana w historii zmian (sekcja widoczna na formatce każdego incydentu).</w:t>
+      </w:r>
+      <w:r>
+        <w:rPr>
+          <w:rFonts w:ascii="Calibri" w:hAnsi="Calibri" w:cs="Calibri"/>
+          <w:color w:val="0070C0"/>
+          <w:lang w:val="pl-PL"/>
+        </w:rPr>
+        <w:t xml:space="preserve"> </w:t>
+      </w:r>
+      <w:r>
+        <w:rPr>
+          <w:rFonts w:ascii="Calibri" w:hAnsi="Calibri" w:cs="Calibri"/>
+          <w:color w:val="00B050"/>
+          <w:lang w:val="pl-PL"/>
+        </w:rPr>
+        <w:t>–</w:t>
+      </w:r>
+      <w:r>
+        <w:rPr>
+          <w:rFonts w:ascii="Calibri" w:hAnsi="Calibri" w:cs="Calibri"/>
+          <w:color w:val="00B050"/>
+          <w:lang w:val="pl-PL"/>
+        </w:rPr>
+        <w:t xml:space="preserve"> ok</w:t>
+      </w:r>
+      <w:r>
+        <w:rPr>
+          <w:rFonts w:ascii="Calibri" w:hAnsi="Calibri" w:cs="Calibri"/>
+          <w:color w:val="00B050"/>
+          <w:lang w:val="pl-PL"/>
+        </w:rPr>
+        <w:t xml:space="preserve">. </w:t>
+      </w:r>
+      <w:r>
+        <w:rPr>
+          <w:rFonts w:ascii="Calibri" w:hAnsi="Calibri" w:cs="Calibri"/>
+          <w:color w:val="FF0000"/>
+          <w:lang w:val="pl-PL"/>
+        </w:rPr>
+        <w:t xml:space="preserve">Zmiany zostają zapisane, ale błędnie. Np. jestem zalogowana jako administrator 1 i dokonuję zmian w projekcie administratora 2. W historii zmian pisze, że zmian dokonał administrator 2 a nie administrator 1. Błąd powiązany z powyższym punktem. </w:t>
+      </w:r>
+    </w:p>
+    <w:p>
+      <w:pPr>
+        <w:jc w:val="both"/>
+        <w:rPr>
+          <w:rFonts w:ascii="Calibri" w:hAnsi="Calibri" w:cs="Calibri"/>
+          <w:color w:val="0070C0"/>
+          <w:lang w:val="pl-PL"/>
+        </w:rPr>
+      </w:pPr>
+      <w:r>
+        <w:rPr>
+          <w:rFonts w:ascii="Calibri" w:hAnsi="Calibri" w:cs="Calibri"/>
+          <w:color w:val="0070C0"/>
+          <w:lang w:val="pl-PL"/>
+        </w:rPr>
+        <w:lastRenderedPageBreak/>
+        <w:t>Aby mieć możliwość edycji dowolnego incydentu, użytkownik musi najpierw zaznaczyć dowolny</w:t>
+      </w:r>
+      <w:r>
+        <w:rPr>
+          <w:rFonts w:ascii="Calibri" w:hAnsi="Calibri" w:cs="Calibri"/>
+          <w:color w:val="0070C0"/>
+          <w:lang w:val="pl-PL"/>
+        </w:rPr>
+        <w:br/>
+        <w:t>incydent, a następnie kliknąć przycisk Edytuj. Wtedy użytkownik zostaje przeniesiony na formatkę</w:t>
+      </w:r>
+      <w:r>
+        <w:rPr>
+          <w:rFonts w:ascii="Calibri" w:hAnsi="Calibri" w:cs="Calibri"/>
+          <w:color w:val="0070C0"/>
+          <w:lang w:val="pl-PL"/>
+        </w:rPr>
+        <w:br/>
+        <w:t>utworzenia incydentu z możliwością edycji.</w:t>
+      </w:r>
+      <w:r>
+        <w:rPr>
+          <w:rFonts w:ascii="Calibri" w:hAnsi="Calibri" w:cs="Calibri"/>
+          <w:color w:val="0070C0"/>
+          <w:lang w:val="pl-PL"/>
+        </w:rPr>
+        <w:t xml:space="preserve"> </w:t>
+      </w:r>
+      <w:r>
+        <w:rPr>
+          <w:rFonts w:ascii="Calibri" w:hAnsi="Calibri" w:cs="Calibri"/>
+          <w:color w:val="00B050"/>
+          <w:lang w:val="pl-PL"/>
+        </w:rPr>
+        <w:t>- ok</w:t>
+      </w:r>
+    </w:p>
+    <w:p>
+      <w:pPr>
+        <w:jc w:val="both"/>
+        <w:rPr>
+          <w:rFonts w:ascii="Calibri" w:hAnsi="Calibri" w:cs="Calibri"/>
+          <w:lang w:val="pl-PL"/>
+        </w:rPr>
+      </w:pPr>
+      <w:r>
+        <w:rPr>
+          <w:rFonts w:ascii="Calibri" w:hAnsi="Calibri" w:cs="Calibri"/>
+          <w:color w:val="0070C0"/>
+          <w:lang w:val="pl-PL"/>
+        </w:rPr>
+        <w:t>Po dokonaniu edycji danego incydentu wszystkie zmiany zostają zapisane. Informacja o tym, że incydent został zmodyfikowany zostaje zapisana w Historii zmian incydentu – szczegóły opisane w sekcji Historia zmian.</w:t>
+      </w:r>
+      <w:r>
+        <w:rPr>
+          <w:rFonts w:ascii="Calibri" w:hAnsi="Calibri" w:cs="Calibri"/>
+          <w:lang w:val="pl-PL"/>
+        </w:rPr>
+        <w:t xml:space="preserve"> – Powtórzenie tego samego punktu w specyfikacji co wyżej, ale innymi słowami. </w:t>
+      </w:r>
+    </w:p>
+    <w:p>
+      <w:pPr>
+        <w:rPr>
+          <w:b/>
           <w:color w:val="FF0000"/>
           <w:sz w:val="24"/>
           <w:szCs w:val="24"/>
@@ -15994,40 +16248,765 @@
       </w:pPr>
       <w:r>
         <w:rPr>
-          <w:color w:val="FF0000"/>
+          <w:b/>
           <w:sz w:val="24"/>
           <w:szCs w:val="24"/>
           <w:lang w:val="pl-PL"/>
         </w:rPr>
-        <w:t xml:space="preserve">Nie chce się opis </w:t>
-      </w:r>
-      <w:r>
-        <w:rPr>
+        <w:t xml:space="preserve">11.3. Przypisywanie incydentów </w:t>
+      </w:r>
+    </w:p>
+    <w:p>
+      <w:pPr>
+        <w:jc w:val="both"/>
+        <w:rPr>
+          <w:rFonts w:ascii="Calibri" w:hAnsi="Calibri" w:cs="Calibri"/>
+          <w:color w:val="0070C0"/>
+          <w:lang w:val="pl-PL"/>
+        </w:rPr>
+      </w:pPr>
+      <w:r>
+        <w:rPr>
+          <w:rFonts w:ascii="Calibri" w:hAnsi="Calibri" w:cs="Calibri"/>
+          <w:color w:val="0070C0"/>
+          <w:lang w:val="pl-PL"/>
+        </w:rPr>
+        <w:t>Incydent dodany w projekcie zostaje domyślnie przypisany do Menadżera projektu. Menadżerem</w:t>
+      </w:r>
+      <w:r>
+        <w:rPr>
+          <w:rFonts w:ascii="Calibri" w:hAnsi="Calibri" w:cs="Calibri"/>
+          <w:color w:val="0070C0"/>
+          <w:lang w:val="pl-PL"/>
+        </w:rPr>
+        <w:br/>
+        <w:t>projektu jest osoba określona w zarządzaniu projektem. Na tym etapie Menadżer projektu może</w:t>
+      </w:r>
+      <w:r>
+        <w:rPr>
+          <w:rFonts w:ascii="Calibri" w:hAnsi="Calibri" w:cs="Calibri"/>
+          <w:color w:val="0070C0"/>
+          <w:lang w:val="pl-PL"/>
+        </w:rPr>
+        <w:br/>
+        <w:t>przypisać incydent konkretnemu naprawiaczowi.</w:t>
+      </w:r>
+      <w:r>
+        <w:rPr>
+          <w:rFonts w:ascii="Calibri" w:hAnsi="Calibri" w:cs="Calibri"/>
+          <w:color w:val="0070C0"/>
+          <w:lang w:val="pl-PL"/>
+        </w:rPr>
+        <w:t xml:space="preserve"> </w:t>
+      </w:r>
+      <w:r>
+        <w:rPr>
+          <w:rFonts w:ascii="Calibri" w:hAnsi="Calibri" w:cs="Calibri"/>
+          <w:color w:val="00B050"/>
+          <w:lang w:val="pl-PL"/>
+        </w:rPr>
+        <w:t xml:space="preserve">– ok. Menadżer może przypisać incydent konkretnemu naprawiaczowi. Nie można przypisać incydentu testerowi, więc jest ok. </w:t>
+      </w:r>
+    </w:p>
+    <w:p>
+      <w:pPr>
+        <w:jc w:val="both"/>
+        <w:rPr>
+          <w:rFonts w:ascii="Calibri" w:hAnsi="Calibri" w:cs="Calibri"/>
+          <w:color w:val="FF0000"/>
+          <w:lang w:val="pl-PL"/>
+        </w:rPr>
+      </w:pPr>
+      <w:r>
+        <w:rPr>
+          <w:rFonts w:ascii="Calibri" w:hAnsi="Calibri" w:cs="Calibri"/>
+          <w:color w:val="0070C0"/>
+          <w:lang w:val="pl-PL"/>
+        </w:rPr>
+        <w:t>Przypisanie incydentu następuje przez zmianę statusu incydentu na inny niż Zamknięcie. W tej czynności system poprosi o wybór osoby, do której dodaje incydent oraz dodanie komentarza.</w:t>
+      </w:r>
+      <w:r>
+        <w:rPr>
+          <w:rFonts w:ascii="Calibri" w:hAnsi="Calibri" w:cs="Calibri"/>
+          <w:color w:val="0070C0"/>
+          <w:lang w:val="pl-PL"/>
+        </w:rPr>
+        <w:t xml:space="preserve"> </w:t>
+      </w:r>
+      <w:r>
+        <w:rPr>
+          <w:rFonts w:ascii="Calibri" w:hAnsi="Calibri" w:cs="Calibri"/>
+          <w:color w:val="FF0000"/>
+          <w:lang w:val="pl-PL"/>
+        </w:rPr>
+        <w:t>–</w:t>
+      </w:r>
+      <w:r>
+        <w:rPr>
+          <w:rFonts w:ascii="Calibri" w:hAnsi="Calibri" w:cs="Calibri"/>
+          <w:color w:val="FF0000"/>
+          <w:lang w:val="pl-PL"/>
+        </w:rPr>
+        <w:t xml:space="preserve"> </w:t>
+      </w:r>
+      <w:r>
+        <w:rPr>
+          <w:rFonts w:ascii="Calibri" w:hAnsi="Calibri" w:cs="Calibri"/>
+          <w:color w:val="000000" w:themeColor="text1"/>
+          <w:lang w:val="pl-PL"/>
+        </w:rPr>
+        <w:t>Status incydentu można zmienić po wybraniu incydentu i j</w:t>
+      </w:r>
+      <w:r>
+        <w:rPr>
+          <w:rFonts w:ascii="Calibri" w:hAnsi="Calibri" w:cs="Calibri"/>
+          <w:color w:val="000000" w:themeColor="text1"/>
+          <w:lang w:val="pl-PL"/>
+        </w:rPr>
+        <w:t>ego otwarciu.</w:t>
+      </w:r>
+      <w:r>
+        <w:rPr>
+          <w:rFonts w:ascii="Calibri" w:hAnsi="Calibri" w:cs="Calibri"/>
+          <w:color w:val="000000" w:themeColor="text1"/>
+          <w:lang w:val="pl-PL"/>
+        </w:rPr>
+        <w:t xml:space="preserve"> </w:t>
+      </w:r>
+      <w:r>
+        <w:rPr>
+          <w:rFonts w:ascii="Calibri" w:hAnsi="Calibri" w:cs="Calibri"/>
+          <w:color w:val="000000" w:themeColor="text1"/>
+          <w:lang w:val="pl-PL"/>
+        </w:rPr>
+        <w:t xml:space="preserve">Można przypisać tylko testera lub </w:t>
+      </w:r>
+      <w:r>
+        <w:rPr>
+          <w:rFonts w:ascii="Calibri" w:hAnsi="Calibri" w:cs="Calibri"/>
+          <w:color w:val="000000" w:themeColor="text1"/>
+          <w:lang w:val="pl-PL"/>
+        </w:rPr>
+        <w:t>administ</w:t>
+      </w:r>
+      <w:r>
+        <w:rPr>
+          <w:rFonts w:ascii="Calibri" w:hAnsi="Calibri" w:cs="Calibri"/>
+          <w:color w:val="000000" w:themeColor="text1"/>
+          <w:lang w:val="pl-PL"/>
+        </w:rPr>
+        <w:t>r</w:t>
+      </w:r>
+      <w:r>
+        <w:rPr>
+          <w:rFonts w:ascii="Calibri" w:hAnsi="Calibri" w:cs="Calibri"/>
+          <w:color w:val="000000" w:themeColor="text1"/>
+          <w:lang w:val="pl-PL"/>
+        </w:rPr>
+        <w:t>atora</w:t>
+      </w:r>
+      <w:r>
+        <w:rPr>
+          <w:rFonts w:ascii="Calibri" w:hAnsi="Calibri" w:cs="Calibri"/>
+          <w:color w:val="000000" w:themeColor="text1"/>
+          <w:lang w:val="pl-PL"/>
+        </w:rPr>
+        <w:t xml:space="preserve">, nie można przypisać </w:t>
+      </w:r>
+      <w:r>
+        <w:rPr>
+          <w:rFonts w:ascii="Calibri" w:hAnsi="Calibri" w:cs="Calibri"/>
+          <w:color w:val="000000" w:themeColor="text1"/>
+          <w:lang w:val="pl-PL"/>
+        </w:rPr>
+        <w:t>naprawiacza</w:t>
+      </w:r>
+      <w:r>
+        <w:rPr>
+          <w:rFonts w:ascii="Calibri" w:hAnsi="Calibri" w:cs="Calibri"/>
+          <w:color w:val="000000" w:themeColor="text1"/>
+          <w:lang w:val="pl-PL"/>
+        </w:rPr>
+        <w:t xml:space="preserve"> przypisanego do danego projektu. Po przypisaniu do incydentu testera - zmiana statusu incydentu nie jest już możliwa. Pozostałe statusy stają się nieaktywne.</w:t>
+      </w:r>
+      <w:r>
+        <w:rPr>
+          <w:rFonts w:ascii="Calibri" w:hAnsi="Calibri" w:cs="Calibri"/>
+          <w:color w:val="FF0000"/>
+          <w:lang w:val="pl-PL"/>
+        </w:rPr>
+        <w:t xml:space="preserve"> </w:t>
+      </w:r>
+      <w:r>
+        <w:rPr>
+          <w:rFonts w:ascii="Calibri" w:hAnsi="Calibri" w:cs="Calibri"/>
+          <w:b/>
+          <w:color w:val="FF0000"/>
+          <w:lang w:val="pl-PL"/>
+        </w:rPr>
+        <w:t>Sprawdzić ten punkt jeszcze raz po przeanalizowaniu punktu 11.4 – zmiana statusu incydentów.</w:t>
+      </w:r>
+      <w:r>
+        <w:rPr>
+          <w:rFonts w:ascii="Calibri" w:hAnsi="Calibri" w:cs="Calibri"/>
+          <w:color w:val="FF0000"/>
+          <w:lang w:val="pl-PL"/>
+        </w:rPr>
+        <w:t xml:space="preserve"> </w:t>
+      </w:r>
+    </w:p>
+    <w:p>
+      <w:pPr>
+        <w:jc w:val="both"/>
+        <w:rPr>
+          <w:rFonts w:ascii="Calibri" w:hAnsi="Calibri" w:cs="Calibri"/>
+          <w:color w:val="FF0000"/>
+          <w:lang w:val="pl-PL"/>
+        </w:rPr>
+      </w:pPr>
+      <w:r>
+        <w:rPr>
+          <w:rFonts w:ascii="Calibri" w:hAnsi="Calibri" w:cs="Calibri"/>
+          <w:color w:val="FF0000"/>
+          <w:lang w:val="pl-PL"/>
+        </w:rPr>
+        <w:t xml:space="preserve">Nie można zmienić przypisanej osoby z menu górnego. Można tylko z menu dolnego. </w:t>
+      </w:r>
+      <w:r>
+        <w:rPr>
+          <w:rFonts w:ascii="Calibri" w:hAnsi="Calibri" w:cs="Calibri"/>
+          <w:color w:val="FF0000"/>
+          <w:lang w:val="pl-PL"/>
+        </w:rPr>
+        <w:t xml:space="preserve">Po wybraniu polecenia </w:t>
+      </w:r>
+      <w:r>
+        <w:rPr>
+          <w:rFonts w:ascii="Calibri" w:hAnsi="Calibri" w:cs="Calibri"/>
+          <w:i/>
+          <w:color w:val="FF0000"/>
+          <w:lang w:val="pl-PL"/>
+        </w:rPr>
+        <w:t>Incydent</w:t>
+      </w:r>
+      <w:r>
+        <w:rPr>
+          <w:rFonts w:ascii="Calibri" w:hAnsi="Calibri" w:cs="Calibri"/>
+          <w:color w:val="FF0000"/>
+          <w:lang w:val="pl-PL"/>
+        </w:rPr>
+        <w:t xml:space="preserve"> </w:t>
+      </w:r>
+      <w:r>
+        <w:rPr>
+          <w:rFonts w:ascii="Calibri" w:hAnsi="Calibri" w:cs="Calibri"/>
+          <w:i/>
+          <w:color w:val="FF0000"/>
+          <w:lang w:val="pl-PL"/>
+        </w:rPr>
+        <w:sym w:font="Wingdings" w:char="F0E0"/>
+      </w:r>
+      <w:r>
+        <w:rPr>
+          <w:rFonts w:ascii="Calibri" w:hAnsi="Calibri" w:cs="Calibri"/>
+          <w:i/>
+          <w:color w:val="FF0000"/>
+          <w:lang w:val="pl-PL"/>
+        </w:rPr>
+        <w:t xml:space="preserve"> Zmień osobę przypisaną</w:t>
+      </w:r>
+      <w:r>
+        <w:rPr>
+          <w:rFonts w:ascii="Calibri" w:hAnsi="Calibri" w:cs="Calibri"/>
+          <w:color w:val="FF0000"/>
+          <w:lang w:val="pl-PL"/>
+        </w:rPr>
+        <w:t xml:space="preserve"> </w:t>
+      </w:r>
+      <w:r>
+        <w:rPr>
+          <w:rFonts w:ascii="Calibri" w:hAnsi="Calibri" w:cs="Calibri"/>
+          <w:color w:val="FF0000"/>
+          <w:lang w:val="pl-PL"/>
+        </w:rPr>
+        <w:t xml:space="preserve">- </w:t>
+      </w:r>
+      <w:r>
+        <w:rPr>
+          <w:rFonts w:ascii="Calibri" w:hAnsi="Calibri" w:cs="Calibri"/>
+          <w:color w:val="FF0000"/>
+          <w:lang w:val="pl-PL"/>
+        </w:rPr>
+        <w:t xml:space="preserve">nic się nie dzieje. Aplikacja nie podejmuje żadnej akcji. </w:t>
+      </w:r>
+    </w:p>
+    <w:p>
+      <w:pPr>
+        <w:rPr>
+          <w:b/>
           <w:color w:val="FF0000"/>
           <w:sz w:val="24"/>
           <w:szCs w:val="24"/>
           <w:lang w:val="pl-PL"/>
         </w:rPr>
-        <w:t>edytować.</w:t>
-      </w:r>
-    </w:p>
-    <w:p>
-      <w:pPr>
-        <w:rPr>
+      </w:pPr>
+      <w:r>
+        <w:rPr>
+          <w:b/>
           <w:sz w:val="24"/>
           <w:szCs w:val="24"/>
           <w:lang w:val="pl-PL"/>
         </w:rPr>
-      </w:pPr>
-      <w:r>
-        <w:rPr>
+        <w:t xml:space="preserve">11.4. Zmiana statusów incydentów (rozwiązywanie i zamykanie incydentów) </w:t>
+      </w:r>
+      <w:r>
+        <w:rPr>
+          <w:b/>
           <w:color w:val="FF0000"/>
           <w:sz w:val="24"/>
           <w:szCs w:val="24"/>
           <w:lang w:val="pl-PL"/>
         </w:rPr>
-        <w:t xml:space="preserve">Jeśli wybierze się wszystkie incydenty, to nie pokazują się te: „nie przypisane do mnie” w sortowaniu. </w:t>
-      </w:r>
+        <w:t>– zacząć testowanie od tego punktu</w:t>
+      </w:r>
+    </w:p>
+    <w:p>
+      <w:pPr>
+        <w:jc w:val="both"/>
+        <w:rPr>
+          <w:rFonts w:ascii="Calibri" w:hAnsi="Calibri" w:cs="Calibri"/>
+          <w:color w:val="0070C0"/>
+          <w:lang w:val="pl-PL"/>
+        </w:rPr>
+      </w:pPr>
+      <w:r>
+        <w:rPr>
+          <w:rFonts w:ascii="Calibri" w:hAnsi="Calibri" w:cs="Calibri"/>
+          <w:color w:val="0070C0"/>
+          <w:lang w:val="pl-PL"/>
+        </w:rPr>
+        <w:t>W aplikacji istnieje domyślny cykl rozwiązywania incydentów. Domyślnie, tester tworzy incydent, który zostaje przypisany do Menadżera projektu. Ten z kolei przydziela incydent konkretnemu naprawiaczowi lub zwraca testerowi (np. z prośbą o udzielenie dodatkowych informacji lub z informacją o tym, że błąd jest duplikatem). Błąd przypisany naprawiaczowi zostaje naprawiony i przypisany z powrotem do testera. Tester natomiast może zamknąć incydent (jeśli błąd został naprawiony) lub odesłać go z powrotem do naprawiacza (jeśli błąd nie został naprawiony i incydent nadal występuje). Poniższy diagram opisuje do jakich osób kolejno powinien być przypisywany incydent.</w:t>
+      </w:r>
+      <w:r>
+        <w:rPr>
+          <w:rFonts w:ascii="Calibri" w:hAnsi="Calibri" w:cs="Calibri"/>
+          <w:color w:val="0070C0"/>
+          <w:lang w:val="pl-PL"/>
+        </w:rPr>
+        <w:t xml:space="preserve"> </w:t>
+      </w:r>
+      <w:r>
+        <w:rPr>
+          <w:rFonts w:ascii="Calibri" w:hAnsi="Calibri" w:cs="Calibri"/>
+          <w:b/>
+          <w:color w:val="FF0000"/>
+          <w:lang w:val="pl-PL"/>
+        </w:rPr>
+        <w:t>– Incydent tworzony jest domyślnie przez menadżera projektu, a według specyfikacji powinien być tworzony przez testera. Sprawdzić to dokładnie po przeanalizowaniu tabeli.</w:t>
+      </w:r>
+      <w:r>
+        <w:rPr>
+          <w:rFonts w:ascii="Calibri" w:hAnsi="Calibri" w:cs="Calibri"/>
+          <w:color w:val="FF0000"/>
+          <w:lang w:val="pl-PL"/>
+        </w:rPr>
+        <w:t xml:space="preserve"> </w:t>
+      </w:r>
+    </w:p>
+    <w:p>
+      <w:pPr>
+        <w:jc w:val="both"/>
+        <w:rPr>
+          <w:rFonts w:ascii="Calibri" w:hAnsi="Calibri" w:cs="Calibri"/>
+          <w:color w:val="0070C0"/>
+          <w:lang w:val="pl-PL"/>
+        </w:rPr>
+      </w:pPr>
+      <w:r>
+        <w:rPr>
+          <w:rFonts w:ascii="Calibri" w:hAnsi="Calibri" w:cs="Calibri"/>
+          <w:color w:val="0070C0"/>
+          <w:lang w:val="pl-PL"/>
+        </w:rPr>
+        <w:t>Poniższy diagram opisuje do jakich osób kolejno powinien być przypisywany incydent.</w:t>
+      </w:r>
+    </w:p>
+    <w:p>
+      <w:pPr>
+        <w:jc w:val="both"/>
+        <w:rPr>
+          <w:rFonts w:ascii="Calibri" w:hAnsi="Calibri" w:cs="Calibri"/>
+          <w:color w:val="0070C0"/>
+          <w:lang w:val="pl-PL"/>
+        </w:rPr>
+      </w:pPr>
+      <w:r>
+        <w:rPr>
+          <w:rFonts w:ascii="Calibri" w:hAnsi="Calibri" w:cs="Calibri"/>
+          <w:color w:val="0070C0"/>
+          <w:lang w:val="pl-PL"/>
+        </w:rPr>
+        <w:t xml:space="preserve">Tester </w:t>
+      </w:r>
+      <w:r>
+        <w:rPr>
+          <w:rFonts w:ascii="Calibri" w:hAnsi="Calibri" w:cs="Calibri"/>
+          <w:color w:val="0070C0"/>
+          <w:lang w:val="pl-PL"/>
+        </w:rPr>
+        <w:sym w:font="Wingdings" w:char="F0E0"/>
+      </w:r>
+      <w:r>
+        <w:rPr>
+          <w:rFonts w:ascii="Calibri" w:hAnsi="Calibri" w:cs="Calibri"/>
+          <w:color w:val="0070C0"/>
+          <w:lang w:val="pl-PL"/>
+        </w:rPr>
+        <w:t xml:space="preserve"> Menadżer projektu </w:t>
+      </w:r>
+      <w:r>
+        <w:rPr>
+          <w:rFonts w:ascii="Calibri" w:hAnsi="Calibri" w:cs="Calibri"/>
+          <w:color w:val="0070C0"/>
+          <w:lang w:val="pl-PL"/>
+        </w:rPr>
+        <w:sym w:font="Wingdings" w:char="F0E0"/>
+      </w:r>
+      <w:r>
+        <w:rPr>
+          <w:rFonts w:ascii="Calibri" w:hAnsi="Calibri" w:cs="Calibri"/>
+          <w:color w:val="0070C0"/>
+          <w:lang w:val="pl-PL"/>
+        </w:rPr>
+        <w:t xml:space="preserve"> Naprawiacz </w:t>
+      </w:r>
+      <w:r>
+        <w:rPr>
+          <w:rFonts w:ascii="Calibri" w:hAnsi="Calibri" w:cs="Calibri"/>
+          <w:color w:val="0070C0"/>
+          <w:lang w:val="pl-PL"/>
+        </w:rPr>
+        <w:sym w:font="Wingdings" w:char="F0E0"/>
+      </w:r>
+      <w:r>
+        <w:rPr>
+          <w:rFonts w:ascii="Calibri" w:hAnsi="Calibri" w:cs="Calibri"/>
+          <w:color w:val="0070C0"/>
+          <w:lang w:val="pl-PL"/>
+        </w:rPr>
+        <w:t xml:space="preserve"> Tester </w:t>
+      </w:r>
+      <w:r>
+        <w:rPr>
+          <w:rFonts w:ascii="Calibri" w:hAnsi="Calibri" w:cs="Calibri"/>
+          <w:color w:val="0070C0"/>
+          <w:lang w:val="pl-PL"/>
+        </w:rPr>
+        <w:sym w:font="Wingdings" w:char="F0E0"/>
+      </w:r>
+      <w:r>
+        <w:rPr>
+          <w:rFonts w:ascii="Calibri" w:hAnsi="Calibri" w:cs="Calibri"/>
+          <w:color w:val="0070C0"/>
+          <w:lang w:val="pl-PL"/>
+        </w:rPr>
+        <w:t xml:space="preserve"> Incydent zamknięty</w:t>
+      </w:r>
+    </w:p>
+    <w:p>
+      <w:pPr>
+        <w:jc w:val="both"/>
+        <w:rPr>
+          <w:rFonts w:ascii="Calibri" w:hAnsi="Calibri" w:cs="Calibri"/>
+          <w:color w:val="FF0000"/>
+          <w:lang w:val="pl-PL"/>
+        </w:rPr>
+      </w:pPr>
+      <w:r>
+        <w:rPr>
+          <w:rFonts w:ascii="Calibri" w:hAnsi="Calibri" w:cs="Calibri"/>
+          <w:color w:val="FF0000"/>
+          <w:lang w:val="pl-PL"/>
+        </w:rPr>
+        <w:t xml:space="preserve">Wg aplikacji to jest: Menadżer projektu </w:t>
+      </w:r>
+      <w:r>
+        <w:rPr>
+          <w:rFonts w:ascii="Calibri" w:hAnsi="Calibri" w:cs="Calibri"/>
+          <w:color w:val="FF0000"/>
+          <w:lang w:val="pl-PL"/>
+        </w:rPr>
+        <w:sym w:font="Wingdings" w:char="F0E0"/>
+      </w:r>
+      <w:r>
+        <w:rPr>
+          <w:rFonts w:ascii="Calibri" w:hAnsi="Calibri" w:cs="Calibri"/>
+          <w:color w:val="FF0000"/>
+          <w:lang w:val="pl-PL"/>
+        </w:rPr>
+        <w:t xml:space="preserve"> Tester</w:t>
+      </w:r>
+      <w:r>
+        <w:rPr>
+          <w:rFonts w:ascii="Calibri" w:hAnsi="Calibri" w:cs="Calibri"/>
+          <w:color w:val="FF0000"/>
+          <w:lang w:val="pl-PL"/>
+        </w:rPr>
+        <w:t xml:space="preserve"> </w:t>
+      </w:r>
+      <w:r>
+        <w:rPr>
+          <w:rFonts w:ascii="Calibri" w:hAnsi="Calibri" w:cs="Calibri"/>
+          <w:color w:val="FF0000"/>
+          <w:lang w:val="pl-PL"/>
+        </w:rPr>
+        <w:sym w:font="Wingdings" w:char="F0E0"/>
+      </w:r>
+      <w:r>
+        <w:rPr>
+          <w:rFonts w:ascii="Calibri" w:hAnsi="Calibri" w:cs="Calibri"/>
+          <w:color w:val="FF0000"/>
+          <w:lang w:val="pl-PL"/>
+        </w:rPr>
+        <w:t xml:space="preserve"> (Menadżer projektu – w przypadku zmiany statusu na „Nowy”) </w:t>
+      </w:r>
+      <w:r>
+        <w:rPr>
+          <w:rFonts w:ascii="Calibri" w:hAnsi="Calibri" w:cs="Calibri"/>
+          <w:color w:val="FF0000"/>
+          <w:lang w:val="pl-PL"/>
+        </w:rPr>
+        <w:sym w:font="Wingdings" w:char="F0E0"/>
+      </w:r>
+      <w:r>
+        <w:rPr>
+          <w:rFonts w:ascii="Calibri" w:hAnsi="Calibri" w:cs="Calibri"/>
+          <w:color w:val="FF0000"/>
+          <w:lang w:val="pl-PL"/>
+        </w:rPr>
+        <w:t xml:space="preserve"> Tester </w:t>
+      </w:r>
+      <w:r>
+        <w:rPr>
+          <w:rFonts w:ascii="Calibri" w:hAnsi="Calibri" w:cs="Calibri"/>
+          <w:color w:val="FF0000"/>
+          <w:lang w:val="pl-PL"/>
+        </w:rPr>
+        <w:sym w:font="Wingdings" w:char="F0E0"/>
+      </w:r>
+      <w:r>
+        <w:rPr>
+          <w:rFonts w:ascii="Calibri" w:hAnsi="Calibri" w:cs="Calibri"/>
+          <w:color w:val="FF0000"/>
+          <w:lang w:val="pl-PL"/>
+        </w:rPr>
+        <w:t xml:space="preserve"> Incydent zamknięty</w:t>
+      </w:r>
+    </w:p>
+    <w:p>
+      <w:pPr>
+        <w:jc w:val="both"/>
+        <w:rPr>
+          <w:rFonts w:ascii="Calibri" w:hAnsi="Calibri" w:cs="Calibri"/>
+          <w:color w:val="FF0000"/>
+          <w:lang w:val="pl-PL"/>
+        </w:rPr>
+      </w:pPr>
+    </w:p>
+    <w:p>
+      <w:pPr>
+        <w:jc w:val="both"/>
+        <w:rPr>
+          <w:rFonts w:ascii="Calibri" w:hAnsi="Calibri" w:cs="Calibri"/>
+          <w:color w:val="0070C0"/>
+          <w:lang w:val="pl-PL"/>
+        </w:rPr>
+      </w:pPr>
+      <w:r>
+        <w:rPr>
+          <w:rFonts w:ascii="Calibri" w:hAnsi="Calibri" w:cs="Calibri"/>
+          <w:color w:val="0070C0"/>
+          <w:lang w:val="pl-PL"/>
+        </w:rPr>
+        <w:lastRenderedPageBreak/>
+        <w:t>Poniższa tabela określa, jakie konkretnie statusy są dostępne w danym momencie rozwoju incydentu.</w:t>
+      </w:r>
+    </w:p>
+    <w:p>
+      <w:pPr>
+        <w:jc w:val="both"/>
+        <w:rPr>
+          <w:rFonts w:ascii="Calibri" w:hAnsi="Calibri" w:cs="Calibri"/>
+          <w:b/>
+          <w:color w:val="C00000"/>
+          <w:sz w:val="26"/>
+          <w:szCs w:val="26"/>
+          <w:lang w:val="pl-PL"/>
+        </w:rPr>
+      </w:pPr>
+      <w:r>
+        <w:rPr>
+          <w:rFonts w:ascii="Calibri" w:hAnsi="Calibri" w:cs="Calibri"/>
+          <w:b/>
+          <w:color w:val="C00000"/>
+          <w:sz w:val="26"/>
+          <w:szCs w:val="26"/>
+          <w:lang w:val="pl-PL"/>
+        </w:rPr>
+        <w:t>Tutaj sprawdzić tabelę.</w:t>
+      </w:r>
+      <w:r>
+        <w:rPr>
+          <w:rFonts w:ascii="Calibri" w:hAnsi="Calibri" w:cs="Calibri"/>
+          <w:b/>
+          <w:color w:val="C00000"/>
+          <w:sz w:val="26"/>
+          <w:szCs w:val="26"/>
+          <w:lang w:val="pl-PL"/>
+        </w:rPr>
+        <w:t xml:space="preserve"> – Tabela znajduje się w osobnym pliku: MrBuggy-wymagania_1, strony 17-22</w:t>
+      </w:r>
+      <w:r>
+        <w:rPr>
+          <w:rFonts w:ascii="Calibri" w:hAnsi="Calibri" w:cs="Calibri"/>
+          <w:b/>
+          <w:color w:val="C00000"/>
+          <w:sz w:val="26"/>
+          <w:szCs w:val="26"/>
+          <w:lang w:val="pl-PL"/>
+        </w:rPr>
+        <w:t xml:space="preserve">. </w:t>
+      </w:r>
+    </w:p>
+    <w:p>
+      <w:pPr>
+        <w:jc w:val="both"/>
+        <w:rPr>
+          <w:rFonts w:ascii="Calibri" w:hAnsi="Calibri" w:cs="Calibri"/>
+          <w:b/>
+          <w:color w:val="C00000"/>
+          <w:sz w:val="26"/>
+          <w:szCs w:val="26"/>
+          <w:lang w:val="pl-PL"/>
+        </w:rPr>
+      </w:pPr>
+      <w:r>
+        <w:rPr>
+          <w:rFonts w:ascii="Calibri" w:hAnsi="Calibri" w:cs="Calibri"/>
+          <w:b/>
+          <w:color w:val="C00000"/>
+          <w:sz w:val="26"/>
+          <w:szCs w:val="26"/>
+          <w:lang w:val="pl-PL"/>
+        </w:rPr>
+        <w:t>Jak sprawdzam poszczególne statusy dalej w tabeli to zawsze wrócić do opisów w statusie „Nowy”</w:t>
+      </w:r>
+    </w:p>
+    <w:p>
+      <w:pPr>
+        <w:jc w:val="both"/>
+        <w:rPr>
+          <w:rFonts w:ascii="Calibri" w:hAnsi="Calibri" w:cs="Calibri"/>
+          <w:lang w:val="pl-PL"/>
+        </w:rPr>
+      </w:pPr>
+      <w:r>
+        <w:rPr>
+          <w:rFonts w:ascii="Calibri" w:hAnsi="Calibri" w:cs="Calibri"/>
+          <w:lang w:val="pl-PL"/>
+        </w:rPr>
+        <w:t xml:space="preserve">Nie można usunąć załącznika, ani go edytować, a myślę, że przydałaby się taka opcja. </w:t>
+      </w:r>
+    </w:p>
+    <w:p>
+      <w:pPr>
+        <w:jc w:val="both"/>
+        <w:rPr>
+          <w:rFonts w:ascii="Calibri" w:hAnsi="Calibri" w:cs="Calibri"/>
+          <w:lang w:val="pl-PL"/>
+        </w:rPr>
+      </w:pPr>
+      <w:r>
+        <w:rPr>
+          <w:rFonts w:ascii="Calibri" w:hAnsi="Calibri" w:cs="Calibri"/>
+          <w:lang w:val="pl-PL"/>
+        </w:rPr>
+        <w:t xml:space="preserve">Nie wiem gdzie są widoczne komentarze oprócz tego, że w historii zmian. </w:t>
+      </w:r>
+    </w:p>
+    <w:p>
+      <w:pPr>
+        <w:jc w:val="both"/>
+        <w:rPr>
+          <w:rFonts w:ascii="Calibri" w:hAnsi="Calibri" w:cs="Calibri"/>
+          <w:color w:val="0070C0"/>
+          <w:lang w:val="pl-PL"/>
+        </w:rPr>
+      </w:pPr>
+      <w:r>
+        <w:rPr>
+          <w:rFonts w:ascii="Calibri" w:hAnsi="Calibri" w:cs="Calibri"/>
+          <w:color w:val="0070C0"/>
+          <w:lang w:val="pl-PL"/>
+        </w:rPr>
+        <w:t>Incydent w dowolnym statusie zawsze można odesłać do managera projektu. Na ekranie każdego</w:t>
+      </w:r>
+      <w:r>
+        <w:rPr>
+          <w:rFonts w:ascii="Calibri" w:hAnsi="Calibri" w:cs="Calibri"/>
+          <w:color w:val="0070C0"/>
+          <w:lang w:val="pl-PL"/>
+        </w:rPr>
+        <w:br/>
+        <w:t>incydentu widoczne są przyciski umożliwiające zmiany statusu zgodnie z powyższą tabelą. Dla każdego statusu (zgodnie z pierwszą kolumną powyższej tabeli) dostępne są przyciski zgodne z trzecią kolumną tabeli.</w:t>
+      </w:r>
+    </w:p>
+    <w:p>
+      <w:pPr>
+        <w:jc w:val="both"/>
+        <w:rPr>
+          <w:rFonts w:ascii="Calibri" w:hAnsi="Calibri" w:cs="Calibri"/>
+          <w:color w:val="C00000"/>
+          <w:lang w:val="pl-PL"/>
+        </w:rPr>
+      </w:pPr>
+      <w:r>
+        <w:rPr>
+          <w:rFonts w:ascii="Calibri" w:hAnsi="Calibri" w:cs="Calibri"/>
+          <w:color w:val="C00000"/>
+          <w:lang w:val="pl-PL"/>
+        </w:rPr>
+        <w:t xml:space="preserve">Tester może stworzyć incydent, ale nie może zmienić osoby przypisanej. </w:t>
+      </w:r>
+      <w:r>
+        <w:rPr>
+          <w:rFonts w:ascii="Calibri" w:hAnsi="Calibri" w:cs="Calibri"/>
+          <w:color w:val="C00000"/>
+          <w:lang w:val="pl-PL"/>
+        </w:rPr>
+        <w:t xml:space="preserve">Sprawdzić z punktami powyżej o przypisywaniu użytkowników czy tak jest ok. </w:t>
+      </w:r>
+    </w:p>
+    <w:p>
+      <w:pPr>
+        <w:jc w:val="both"/>
+        <w:rPr>
+          <w:color w:val="C00000"/>
+          <w:sz w:val="24"/>
+          <w:szCs w:val="24"/>
+          <w:lang w:val="pl-PL"/>
+        </w:rPr>
+      </w:pPr>
+      <w:r>
+        <w:rPr>
+          <w:rFonts w:ascii="Calibri" w:hAnsi="Calibri" w:cs="Calibri"/>
+          <w:color w:val="C00000"/>
+          <w:lang w:val="pl-PL"/>
+        </w:rPr>
+        <w:t xml:space="preserve">Kiedy trzeba wybrać testera, można też wybrać administratora, a powinni być chyba do wyboru sami testerzy z listy rozwijanej. </w:t>
+      </w:r>
+      <w:bookmarkStart w:id="0" w:name="_GoBack"/>
+      <w:bookmarkEnd w:id="0"/>
     </w:p>
     <w:sectPr>
       <w:pgSz w:w="11906" w:h="16838"/>
@@ -17600,7 +18579,7 @@
 </file>
 
 <file path=customXml/itemProps1.xml><?xml version="1.0" encoding="utf-8"?>
-<ds:datastoreItem xmlns:ds="http://schemas.openxmlformats.org/officeDocument/2006/customXml" ds:itemID="{6B0B1C6D-557F-41BF-9C3F-97AFE170A13F}">
+<ds:datastoreItem xmlns:ds="http://schemas.openxmlformats.org/officeDocument/2006/customXml" ds:itemID="{7B318BEB-7951-4B8B-A146-DC83AE95A190}">
   <ds:schemaRefs>
     <ds:schemaRef ds:uri="http://schemas.openxmlformats.org/officeDocument/2006/bibliography"/>
   </ds:schemaRefs>

</xml_diff>